<commit_message>
Creacion de Consulta para ver el detalle de una orden de compra desde la pagina de Logs Version 5.8.0
</commit_message>
<xml_diff>
--- a/documentos/Contrato y Cuentas de Cobro/Control de Cambios Noviembre 2024/PROPUESTA - Requerimientos Noviembre.docx
+++ b/documentos/Contrato y Cuentas de Cobro/Control de Cambios Noviembre 2024/PROPUESTA - Requerimientos Noviembre.docx
@@ -413,6 +413,8 @@
         <w:rPr>
           <w:rFonts w:ascii="Century Gothic" w:hAnsi="Century Gothic" w:cstheme="majorBidi"/>
           <w:b/>
+          <w:strike/>
+          <w:color w:val="538135" w:themeColor="accent6" w:themeShade="BF"/>
           <w:sz w:val="24"/>
           <w:szCs w:val="24"/>
         </w:rPr>
@@ -430,6 +432,8 @@
         <w:rPr>
           <w:rFonts w:ascii="Century Gothic" w:hAnsi="Century Gothic" w:cstheme="majorBidi"/>
           <w:b/>
+          <w:strike/>
+          <w:color w:val="538135" w:themeColor="accent6" w:themeShade="BF"/>
           <w:sz w:val="24"/>
           <w:szCs w:val="24"/>
         </w:rPr>
@@ -439,6 +443,8 @@
         <w:rPr>
           <w:rFonts w:ascii="Century Gothic" w:hAnsi="Century Gothic" w:cstheme="majorBidi"/>
           <w:b/>
+          <w:strike/>
+          <w:color w:val="538135" w:themeColor="accent6" w:themeShade="BF"/>
           <w:sz w:val="24"/>
           <w:szCs w:val="24"/>
         </w:rPr>
@@ -1705,74 +1711,53 @@
         <w:rPr>
           <w:rFonts w:ascii="Century Gothic" w:hAnsi="Century Gothic" w:cstheme="majorBidi"/>
           <w:b/>
-          <w:sz w:val="24"/>
-          <w:szCs w:val="24"/>
-        </w:rPr>
-      </w:pPr>
-      <w:r>
-        <w:rPr>
-          <w:rFonts w:ascii="Century Gothic" w:hAnsi="Century Gothic" w:cstheme="majorBidi"/>
-          <w:b/>
-          <w:sz w:val="24"/>
-          <w:szCs w:val="24"/>
-        </w:rPr>
-        <w:t>A</w:t>
-      </w:r>
-      <w:r>
-        <w:rPr>
-          <w:rFonts w:ascii="Century Gothic" w:hAnsi="Century Gothic" w:cstheme="majorBidi"/>
-          <w:b/>
-          <w:sz w:val="24"/>
-          <w:szCs w:val="24"/>
-        </w:rPr>
-        <w:t>larma para ordenes de transito confirmadas con llegada a Bodega Local</w:t>
-      </w:r>
-    </w:p>
-    <w:p>
-      <w:pPr>
-        <w:pStyle w:val="Prrafodelista"/>
-        <w:jc w:val="both"/>
-        <w:rPr>
-          <w:rFonts w:ascii="Century Gothic" w:hAnsi="Century Gothic" w:cstheme="majorBidi"/>
-          <w:b/>
-          <w:sz w:val="24"/>
-          <w:szCs w:val="24"/>
-        </w:rPr>
-      </w:pPr>
-    </w:p>
-    <w:p>
-      <w:pPr>
-        <w:pStyle w:val="Prrafodelista"/>
-        <w:jc w:val="both"/>
-        <w:rPr>
-          <w:rFonts w:ascii="Century Gothic" w:hAnsi="Century Gothic" w:cstheme="majorBidi"/>
-          <w:sz w:val="24"/>
-          <w:szCs w:val="24"/>
-        </w:rPr>
-      </w:pPr>
-      <w:r>
-        <w:rPr>
-          <w:rFonts w:ascii="Century Gothic" w:hAnsi="Century Gothic" w:cstheme="majorBidi"/>
-          <w:sz w:val="24"/>
-          <w:szCs w:val="24"/>
-        </w:rPr>
-        <w:t xml:space="preserve">Agregar Componente de la alarma en el Dashboard, </w:t>
-      </w:r>
-      <w:r>
-        <w:rPr>
-          <w:rFonts w:ascii="Century Gothic" w:hAnsi="Century Gothic" w:cstheme="majorBidi"/>
-          <w:sz w:val="24"/>
-          <w:szCs w:val="24"/>
-        </w:rPr>
-        <w:t>mostrando</w:t>
-      </w:r>
-      <w:r>
-        <w:rPr>
-          <w:rFonts w:ascii="Century Gothic" w:hAnsi="Century Gothic" w:cstheme="majorBidi"/>
-          <w:sz w:val="24"/>
-          <w:szCs w:val="24"/>
-        </w:rPr>
-        <w:t xml:space="preserve"> las alarmas y como detalle de cada alarma </w:t>
+          <w:strike/>
+          <w:color w:val="538135" w:themeColor="accent6" w:themeShade="BF"/>
+          <w:sz w:val="24"/>
+          <w:szCs w:val="24"/>
+        </w:rPr>
+      </w:pPr>
+      <w:r>
+        <w:rPr>
+          <w:rFonts w:ascii="Century Gothic" w:hAnsi="Century Gothic" w:cstheme="majorBidi"/>
+          <w:b/>
+          <w:strike/>
+          <w:color w:val="538135" w:themeColor="accent6" w:themeShade="BF"/>
+          <w:sz w:val="24"/>
+          <w:szCs w:val="24"/>
+        </w:rPr>
+        <w:t>Alarma para ordenes de transito confirmadas con llegada a Bodega Local</w:t>
+      </w:r>
+    </w:p>
+    <w:p>
+      <w:pPr>
+        <w:pStyle w:val="Prrafodelista"/>
+        <w:jc w:val="both"/>
+        <w:rPr>
+          <w:rFonts w:ascii="Century Gothic" w:hAnsi="Century Gothic" w:cstheme="majorBidi"/>
+          <w:b/>
+          <w:sz w:val="24"/>
+          <w:szCs w:val="24"/>
+        </w:rPr>
+      </w:pPr>
+    </w:p>
+    <w:p>
+      <w:pPr>
+        <w:pStyle w:val="Prrafodelista"/>
+        <w:jc w:val="both"/>
+        <w:rPr>
+          <w:rFonts w:ascii="Century Gothic" w:hAnsi="Century Gothic" w:cstheme="majorBidi"/>
+          <w:sz w:val="24"/>
+          <w:szCs w:val="24"/>
+        </w:rPr>
+      </w:pPr>
+      <w:r>
+        <w:rPr>
+          <w:rFonts w:ascii="Century Gothic" w:hAnsi="Century Gothic" w:cstheme="majorBidi"/>
+          <w:sz w:val="24"/>
+          <w:szCs w:val="24"/>
+        </w:rPr>
+        <w:t xml:space="preserve">Agregar Componente de la alarma en el Dashboard, mostrando las alarmas y como detalle de cada alarma </w:t>
       </w:r>
       <w:r>
         <w:rPr>
@@ -1917,14 +1902,19 @@
         <w:rPr>
           <w:rFonts w:ascii="Century Gothic" w:hAnsi="Century Gothic" w:cstheme="majorBidi"/>
           <w:b/>
-          <w:sz w:val="24"/>
-          <w:szCs w:val="24"/>
-        </w:rPr>
-      </w:pPr>
-      <w:r>
-        <w:rPr>
-          <w:rFonts w:ascii="Century Gothic" w:hAnsi="Century Gothic" w:cstheme="majorBidi"/>
-          <w:b/>
+          <w:strike/>
+          <w:color w:val="538135" w:themeColor="accent6" w:themeShade="BF"/>
+          <w:sz w:val="24"/>
+          <w:szCs w:val="24"/>
+        </w:rPr>
+      </w:pPr>
+      <w:bookmarkStart w:id="0" w:name="_GoBack"/>
+      <w:r>
+        <w:rPr>
+          <w:rFonts w:ascii="Century Gothic" w:hAnsi="Century Gothic" w:cstheme="majorBidi"/>
+          <w:b/>
+          <w:strike/>
+          <w:color w:val="538135" w:themeColor="accent6" w:themeShade="BF"/>
           <w:sz w:val="24"/>
           <w:szCs w:val="24"/>
         </w:rPr>
@@ -1937,11 +1927,14 @@
         <w:rPr>
           <w:rFonts w:ascii="Century Gothic" w:hAnsi="Century Gothic" w:cstheme="majorBidi"/>
           <w:b/>
-          <w:sz w:val="24"/>
-          <w:szCs w:val="24"/>
-        </w:rPr>
-      </w:pPr>
-    </w:p>
+          <w:strike/>
+          <w:color w:val="538135" w:themeColor="accent6" w:themeShade="BF"/>
+          <w:sz w:val="24"/>
+          <w:szCs w:val="24"/>
+        </w:rPr>
+      </w:pPr>
+    </w:p>
+    <w:bookmarkEnd w:id="0"/>
     <w:p>
       <w:pPr>
         <w:pStyle w:val="Prrafodelista"/>
@@ -2106,14 +2099,18 @@
         <w:rPr>
           <w:rFonts w:ascii="Century Gothic" w:hAnsi="Century Gothic" w:cstheme="majorBidi"/>
           <w:b/>
-          <w:sz w:val="24"/>
-          <w:szCs w:val="24"/>
-        </w:rPr>
-      </w:pPr>
-      <w:r>
-        <w:rPr>
-          <w:rFonts w:ascii="Century Gothic" w:hAnsi="Century Gothic" w:cstheme="majorBidi"/>
-          <w:b/>
+          <w:strike/>
+          <w:color w:val="538135" w:themeColor="accent6" w:themeShade="BF"/>
+          <w:sz w:val="24"/>
+          <w:szCs w:val="24"/>
+        </w:rPr>
+      </w:pPr>
+      <w:r>
+        <w:rPr>
+          <w:rFonts w:ascii="Century Gothic" w:hAnsi="Century Gothic" w:cstheme="majorBidi"/>
+          <w:b/>
+          <w:strike/>
+          <w:color w:val="538135" w:themeColor="accent6" w:themeShade="BF"/>
           <w:sz w:val="24"/>
           <w:szCs w:val="24"/>
         </w:rPr>
@@ -2205,153 +2202,22 @@
         <w:rPr>
           <w:rFonts w:ascii="Century Gothic" w:hAnsi="Century Gothic" w:cstheme="majorBidi"/>
           <w:b/>
-          <w:sz w:val="24"/>
-          <w:szCs w:val="24"/>
-        </w:rPr>
-      </w:pPr>
-      <w:r>
-        <w:rPr>
-          <w:rFonts w:ascii="Century Gothic" w:hAnsi="Century Gothic" w:cstheme="majorBidi"/>
-          <w:b/>
-          <w:sz w:val="24"/>
-          <w:szCs w:val="24"/>
-        </w:rPr>
-        <w:t xml:space="preserve">Consultas </w:t>
-      </w:r>
-      <w:r>
-        <w:rPr>
-          <w:rFonts w:ascii="Century Gothic" w:hAnsi="Century Gothic" w:cstheme="majorBidi"/>
-          <w:b/>
-          <w:sz w:val="24"/>
-          <w:szCs w:val="24"/>
-        </w:rPr>
-        <w:t>para el l</w:t>
-      </w:r>
-      <w:r>
-        <w:rPr>
-          <w:rFonts w:ascii="Century Gothic" w:hAnsi="Century Gothic" w:cstheme="majorBidi"/>
-          <w:b/>
-          <w:sz w:val="24"/>
-          <w:szCs w:val="24"/>
-        </w:rPr>
-        <w:t xml:space="preserve">og de </w:t>
-      </w:r>
-      <w:r>
-        <w:rPr>
-          <w:rFonts w:ascii="Century Gothic" w:hAnsi="Century Gothic" w:cstheme="majorBidi"/>
-          <w:b/>
-          <w:sz w:val="24"/>
-          <w:szCs w:val="24"/>
-        </w:rPr>
-        <w:t>c</w:t>
-      </w:r>
-      <w:r>
-        <w:rPr>
-          <w:rFonts w:ascii="Century Gothic" w:hAnsi="Century Gothic" w:cstheme="majorBidi"/>
-          <w:b/>
-          <w:sz w:val="24"/>
-          <w:szCs w:val="24"/>
-        </w:rPr>
-        <w:t>ancelaci</w:t>
-      </w:r>
-      <w:r>
-        <w:rPr>
-          <w:rFonts w:ascii="Century Gothic" w:hAnsi="Century Gothic" w:cstheme="majorBidi"/>
-          <w:b/>
-          <w:sz w:val="24"/>
-          <w:szCs w:val="24"/>
-        </w:rPr>
-        <w:t>ó</w:t>
-      </w:r>
-      <w:r>
-        <w:rPr>
-          <w:rFonts w:ascii="Century Gothic" w:hAnsi="Century Gothic" w:cstheme="majorBidi"/>
-          <w:b/>
-          <w:sz w:val="24"/>
-          <w:szCs w:val="24"/>
-        </w:rPr>
-        <w:t>n</w:t>
-      </w:r>
-      <w:r>
-        <w:rPr>
-          <w:rFonts w:ascii="Century Gothic" w:hAnsi="Century Gothic" w:cstheme="majorBidi"/>
-          <w:b/>
-          <w:sz w:val="24"/>
-          <w:szCs w:val="24"/>
-        </w:rPr>
-        <w:t>,</w:t>
-      </w:r>
-      <w:r>
-        <w:rPr>
-          <w:rFonts w:ascii="Century Gothic" w:hAnsi="Century Gothic" w:cstheme="majorBidi"/>
-          <w:b/>
-          <w:sz w:val="24"/>
-          <w:szCs w:val="24"/>
-        </w:rPr>
-        <w:t xml:space="preserve"> </w:t>
-      </w:r>
-      <w:r>
-        <w:rPr>
-          <w:rFonts w:ascii="Century Gothic" w:hAnsi="Century Gothic" w:cstheme="majorBidi"/>
-          <w:b/>
-          <w:sz w:val="24"/>
-          <w:szCs w:val="24"/>
-        </w:rPr>
-        <w:t>m</w:t>
-      </w:r>
-      <w:r>
-        <w:rPr>
-          <w:rFonts w:ascii="Century Gothic" w:hAnsi="Century Gothic" w:cstheme="majorBidi"/>
-          <w:b/>
-          <w:sz w:val="24"/>
-          <w:szCs w:val="24"/>
-        </w:rPr>
-        <w:t>odificaci</w:t>
-      </w:r>
-      <w:r>
-        <w:rPr>
-          <w:rFonts w:ascii="Century Gothic" w:hAnsi="Century Gothic" w:cstheme="majorBidi"/>
-          <w:b/>
-          <w:sz w:val="24"/>
-          <w:szCs w:val="24"/>
-        </w:rPr>
-        <w:t>ó</w:t>
-      </w:r>
-      <w:r>
-        <w:rPr>
-          <w:rFonts w:ascii="Century Gothic" w:hAnsi="Century Gothic" w:cstheme="majorBidi"/>
-          <w:b/>
-          <w:sz w:val="24"/>
-          <w:szCs w:val="24"/>
-        </w:rPr>
-        <w:t>n</w:t>
-      </w:r>
-      <w:r>
-        <w:rPr>
-          <w:rFonts w:ascii="Century Gothic" w:hAnsi="Century Gothic" w:cstheme="majorBidi"/>
-          <w:b/>
-          <w:sz w:val="24"/>
-          <w:szCs w:val="24"/>
-        </w:rPr>
-        <w:t xml:space="preserve"> y Cierre de</w:t>
-      </w:r>
-      <w:r>
-        <w:rPr>
-          <w:rFonts w:ascii="Century Gothic" w:hAnsi="Century Gothic" w:cstheme="majorBidi"/>
-          <w:b/>
-          <w:sz w:val="24"/>
-          <w:szCs w:val="24"/>
-        </w:rPr>
-        <w:t xml:space="preserve"> Pedidos</w:t>
-      </w:r>
-      <w:r>
-        <w:rPr>
-          <w:rFonts w:ascii="Century Gothic" w:hAnsi="Century Gothic" w:cstheme="majorBidi"/>
-          <w:b/>
-          <w:sz w:val="24"/>
-          <w:szCs w:val="24"/>
-        </w:rPr>
-        <w:t xml:space="preserve"> </w:t>
+          <w:strike/>
+          <w:color w:val="538135" w:themeColor="accent6" w:themeShade="BF"/>
+          <w:sz w:val="24"/>
+          <w:szCs w:val="24"/>
+        </w:rPr>
+      </w:pPr>
+      <w:r>
+        <w:rPr>
+          <w:rFonts w:ascii="Century Gothic" w:hAnsi="Century Gothic" w:cstheme="majorBidi"/>
+          <w:b/>
+          <w:strike/>
+          <w:color w:val="538135" w:themeColor="accent6" w:themeShade="BF"/>
+          <w:sz w:val="24"/>
+          <w:szCs w:val="24"/>
+        </w:rPr>
+        <w:t xml:space="preserve">Consultas para el log de cancelación, modificación y Cierre de Pedidos </w:t>
       </w:r>
     </w:p>
     <w:p>
@@ -2478,17 +2344,7 @@
           <w:szCs w:val="24"/>
         </w:rPr>
         <w:lastRenderedPageBreak/>
-        <w:t>Págin</w:t>
-      </w:r>
-      <w:bookmarkStart w:id="0" w:name="_GoBack"/>
-      <w:bookmarkEnd w:id="0"/>
-      <w:r>
-        <w:rPr>
-          <w:rFonts w:ascii="Century Gothic" w:hAnsi="Century Gothic" w:cstheme="majorBidi"/>
-          <w:sz w:val="24"/>
-          <w:szCs w:val="24"/>
-        </w:rPr>
-        <w:t xml:space="preserve">a de Consulta de Log de </w:t>
+        <w:t xml:space="preserve">Página de Consulta de Log de </w:t>
       </w:r>
       <w:r>
         <w:rPr>
@@ -2779,15 +2635,7 @@
           <w:sz w:val="24"/>
           <w:szCs w:val="24"/>
         </w:rPr>
-        <w:t xml:space="preserve">. </w:t>
-      </w:r>
-      <w:r>
-        <w:rPr>
-          <w:rFonts w:ascii="Century Gothic" w:hAnsi="Century Gothic" w:cstheme="majorBidi"/>
-          <w:sz w:val="24"/>
-          <w:szCs w:val="24"/>
-        </w:rPr>
-        <w:t xml:space="preserve"> </w:t>
+        <w:t xml:space="preserve">.  </w:t>
       </w:r>
     </w:p>
     <w:p>
@@ -2813,162 +2661,22 @@
         <w:rPr>
           <w:rFonts w:ascii="Century Gothic" w:hAnsi="Century Gothic" w:cstheme="majorBidi"/>
           <w:b/>
-          <w:sz w:val="24"/>
-          <w:szCs w:val="24"/>
-        </w:rPr>
-      </w:pPr>
-      <w:r>
-        <w:rPr>
-          <w:rFonts w:ascii="Century Gothic" w:hAnsi="Century Gothic" w:cstheme="majorBidi"/>
-          <w:b/>
-          <w:sz w:val="24"/>
-          <w:szCs w:val="24"/>
-        </w:rPr>
-        <w:t xml:space="preserve">Consultas </w:t>
-      </w:r>
-      <w:r>
-        <w:rPr>
-          <w:rFonts w:ascii="Century Gothic" w:hAnsi="Century Gothic" w:cstheme="majorBidi"/>
-          <w:b/>
-          <w:sz w:val="24"/>
-          <w:szCs w:val="24"/>
-        </w:rPr>
-        <w:t>para el l</w:t>
-      </w:r>
-      <w:r>
-        <w:rPr>
-          <w:rFonts w:ascii="Century Gothic" w:hAnsi="Century Gothic" w:cstheme="majorBidi"/>
-          <w:b/>
-          <w:sz w:val="24"/>
-          <w:szCs w:val="24"/>
-        </w:rPr>
-        <w:t xml:space="preserve">og de </w:t>
-      </w:r>
-      <w:r>
-        <w:rPr>
-          <w:rFonts w:ascii="Century Gothic" w:hAnsi="Century Gothic" w:cstheme="majorBidi"/>
-          <w:b/>
-          <w:sz w:val="24"/>
-          <w:szCs w:val="24"/>
-        </w:rPr>
-        <w:t>c</w:t>
-      </w:r>
-      <w:r>
-        <w:rPr>
-          <w:rFonts w:ascii="Century Gothic" w:hAnsi="Century Gothic" w:cstheme="majorBidi"/>
-          <w:b/>
-          <w:sz w:val="24"/>
-          <w:szCs w:val="24"/>
-        </w:rPr>
-        <w:t>ancelaci</w:t>
-      </w:r>
-      <w:r>
-        <w:rPr>
-          <w:rFonts w:ascii="Century Gothic" w:hAnsi="Century Gothic" w:cstheme="majorBidi"/>
-          <w:b/>
-          <w:sz w:val="24"/>
-          <w:szCs w:val="24"/>
-        </w:rPr>
-        <w:t>ó</w:t>
-      </w:r>
-      <w:r>
-        <w:rPr>
-          <w:rFonts w:ascii="Century Gothic" w:hAnsi="Century Gothic" w:cstheme="majorBidi"/>
-          <w:b/>
-          <w:sz w:val="24"/>
-          <w:szCs w:val="24"/>
-        </w:rPr>
-        <w:t>n</w:t>
-      </w:r>
-      <w:r>
-        <w:rPr>
-          <w:rFonts w:ascii="Century Gothic" w:hAnsi="Century Gothic" w:cstheme="majorBidi"/>
-          <w:b/>
-          <w:sz w:val="24"/>
-          <w:szCs w:val="24"/>
-        </w:rPr>
-        <w:t>,</w:t>
-      </w:r>
-      <w:r>
-        <w:rPr>
-          <w:rFonts w:ascii="Century Gothic" w:hAnsi="Century Gothic" w:cstheme="majorBidi"/>
-          <w:b/>
-          <w:sz w:val="24"/>
-          <w:szCs w:val="24"/>
-        </w:rPr>
-        <w:t xml:space="preserve"> </w:t>
-      </w:r>
-      <w:r>
-        <w:rPr>
-          <w:rFonts w:ascii="Century Gothic" w:hAnsi="Century Gothic" w:cstheme="majorBidi"/>
-          <w:b/>
-          <w:sz w:val="24"/>
-          <w:szCs w:val="24"/>
-        </w:rPr>
-        <w:t>m</w:t>
-      </w:r>
-      <w:r>
-        <w:rPr>
-          <w:rFonts w:ascii="Century Gothic" w:hAnsi="Century Gothic" w:cstheme="majorBidi"/>
-          <w:b/>
-          <w:sz w:val="24"/>
-          <w:szCs w:val="24"/>
-        </w:rPr>
-        <w:t>odificaci</w:t>
-      </w:r>
-      <w:r>
-        <w:rPr>
-          <w:rFonts w:ascii="Century Gothic" w:hAnsi="Century Gothic" w:cstheme="majorBidi"/>
-          <w:b/>
-          <w:sz w:val="24"/>
-          <w:szCs w:val="24"/>
-        </w:rPr>
-        <w:t>ó</w:t>
-      </w:r>
-      <w:r>
-        <w:rPr>
-          <w:rFonts w:ascii="Century Gothic" w:hAnsi="Century Gothic" w:cstheme="majorBidi"/>
-          <w:b/>
-          <w:sz w:val="24"/>
-          <w:szCs w:val="24"/>
-        </w:rPr>
-        <w:t>n</w:t>
-      </w:r>
-      <w:r>
-        <w:rPr>
-          <w:rFonts w:ascii="Century Gothic" w:hAnsi="Century Gothic" w:cstheme="majorBidi"/>
-          <w:b/>
-          <w:sz w:val="24"/>
-          <w:szCs w:val="24"/>
-        </w:rPr>
-        <w:t xml:space="preserve"> </w:t>
-      </w:r>
-      <w:r>
-        <w:rPr>
-          <w:rFonts w:ascii="Century Gothic" w:hAnsi="Century Gothic" w:cstheme="majorBidi"/>
-          <w:b/>
-          <w:sz w:val="24"/>
-          <w:szCs w:val="24"/>
-        </w:rPr>
-        <w:t>de</w:t>
-      </w:r>
-      <w:r>
-        <w:rPr>
-          <w:rFonts w:ascii="Century Gothic" w:hAnsi="Century Gothic" w:cstheme="majorBidi"/>
-          <w:b/>
-          <w:sz w:val="24"/>
-          <w:szCs w:val="24"/>
-        </w:rPr>
-        <w:t xml:space="preserve"> </w:t>
-      </w:r>
-      <w:r>
-        <w:rPr>
-          <w:rFonts w:ascii="Century Gothic" w:hAnsi="Century Gothic" w:cstheme="majorBidi"/>
-          <w:b/>
-          <w:sz w:val="24"/>
-          <w:szCs w:val="24"/>
-        </w:rPr>
-        <w:t>Reservas</w:t>
+          <w:strike/>
+          <w:color w:val="538135" w:themeColor="accent6" w:themeShade="BF"/>
+          <w:sz w:val="24"/>
+          <w:szCs w:val="24"/>
+        </w:rPr>
+      </w:pPr>
+      <w:r>
+        <w:rPr>
+          <w:rFonts w:ascii="Century Gothic" w:hAnsi="Century Gothic" w:cstheme="majorBidi"/>
+          <w:b/>
+          <w:strike/>
+          <w:color w:val="538135" w:themeColor="accent6" w:themeShade="BF"/>
+          <w:sz w:val="24"/>
+          <w:szCs w:val="24"/>
+        </w:rPr>
+        <w:t>Consultas para el log de cancelación, modificación de Reservas</w:t>
       </w:r>
     </w:p>
     <w:p>
@@ -3296,140 +3004,29 @@
         <w:rPr>
           <w:rFonts w:ascii="Century Gothic" w:hAnsi="Century Gothic" w:cstheme="majorBidi"/>
           <w:b/>
-          <w:sz w:val="24"/>
-          <w:szCs w:val="24"/>
-        </w:rPr>
-      </w:pPr>
-      <w:r>
-        <w:rPr>
-          <w:rFonts w:ascii="Century Gothic" w:hAnsi="Century Gothic" w:cstheme="majorBidi"/>
-          <w:b/>
-          <w:sz w:val="24"/>
-          <w:szCs w:val="24"/>
-        </w:rPr>
-        <w:t xml:space="preserve">Consultas </w:t>
-      </w:r>
-      <w:r>
-        <w:rPr>
-          <w:rFonts w:ascii="Century Gothic" w:hAnsi="Century Gothic" w:cstheme="majorBidi"/>
-          <w:b/>
-          <w:sz w:val="24"/>
-          <w:szCs w:val="24"/>
-        </w:rPr>
-        <w:t>para el l</w:t>
-      </w:r>
-      <w:r>
-        <w:rPr>
-          <w:rFonts w:ascii="Century Gothic" w:hAnsi="Century Gothic" w:cstheme="majorBidi"/>
-          <w:b/>
-          <w:sz w:val="24"/>
-          <w:szCs w:val="24"/>
-        </w:rPr>
-        <w:t xml:space="preserve">og de </w:t>
-      </w:r>
-      <w:r>
-        <w:rPr>
-          <w:rFonts w:ascii="Century Gothic" w:hAnsi="Century Gothic" w:cstheme="majorBidi"/>
-          <w:b/>
-          <w:sz w:val="24"/>
-          <w:szCs w:val="24"/>
-        </w:rPr>
-        <w:t>c</w:t>
-      </w:r>
-      <w:r>
-        <w:rPr>
-          <w:rFonts w:ascii="Century Gothic" w:hAnsi="Century Gothic" w:cstheme="majorBidi"/>
-          <w:b/>
-          <w:sz w:val="24"/>
-          <w:szCs w:val="24"/>
-        </w:rPr>
-        <w:t>ancelaci</w:t>
-      </w:r>
-      <w:r>
-        <w:rPr>
-          <w:rFonts w:ascii="Century Gothic" w:hAnsi="Century Gothic" w:cstheme="majorBidi"/>
-          <w:b/>
-          <w:sz w:val="24"/>
-          <w:szCs w:val="24"/>
-        </w:rPr>
-        <w:t>ó</w:t>
-      </w:r>
-      <w:r>
-        <w:rPr>
-          <w:rFonts w:ascii="Century Gothic" w:hAnsi="Century Gothic" w:cstheme="majorBidi"/>
-          <w:b/>
-          <w:sz w:val="24"/>
-          <w:szCs w:val="24"/>
-        </w:rPr>
-        <w:t>n</w:t>
-      </w:r>
-      <w:r>
-        <w:rPr>
-          <w:rFonts w:ascii="Century Gothic" w:hAnsi="Century Gothic" w:cstheme="majorBidi"/>
-          <w:b/>
-          <w:sz w:val="24"/>
-          <w:szCs w:val="24"/>
-        </w:rPr>
-        <w:t>,</w:t>
-      </w:r>
-      <w:r>
-        <w:rPr>
-          <w:rFonts w:ascii="Century Gothic" w:hAnsi="Century Gothic" w:cstheme="majorBidi"/>
-          <w:b/>
-          <w:sz w:val="24"/>
-          <w:szCs w:val="24"/>
-        </w:rPr>
-        <w:t xml:space="preserve"> </w:t>
-      </w:r>
-      <w:r>
-        <w:rPr>
-          <w:rFonts w:ascii="Century Gothic" w:hAnsi="Century Gothic" w:cstheme="majorBidi"/>
-          <w:b/>
-          <w:sz w:val="24"/>
-          <w:szCs w:val="24"/>
-        </w:rPr>
-        <w:t>m</w:t>
-      </w:r>
-      <w:r>
-        <w:rPr>
-          <w:rFonts w:ascii="Century Gothic" w:hAnsi="Century Gothic" w:cstheme="majorBidi"/>
-          <w:b/>
-          <w:sz w:val="24"/>
-          <w:szCs w:val="24"/>
-        </w:rPr>
-        <w:t>odificaci</w:t>
-      </w:r>
-      <w:r>
-        <w:rPr>
-          <w:rFonts w:ascii="Century Gothic" w:hAnsi="Century Gothic" w:cstheme="majorBidi"/>
-          <w:b/>
-          <w:sz w:val="24"/>
-          <w:szCs w:val="24"/>
-        </w:rPr>
-        <w:t>ó</w:t>
-      </w:r>
-      <w:r>
-        <w:rPr>
-          <w:rFonts w:ascii="Century Gothic" w:hAnsi="Century Gothic" w:cstheme="majorBidi"/>
-          <w:b/>
-          <w:sz w:val="24"/>
-          <w:szCs w:val="24"/>
-        </w:rPr>
-        <w:t>n</w:t>
-      </w:r>
-      <w:r>
-        <w:rPr>
-          <w:rFonts w:ascii="Century Gothic" w:hAnsi="Century Gothic" w:cstheme="majorBidi"/>
-          <w:b/>
-          <w:sz w:val="24"/>
-          <w:szCs w:val="24"/>
-        </w:rPr>
-        <w:t xml:space="preserve"> de </w:t>
-      </w:r>
-      <w:r>
-        <w:rPr>
-          <w:rFonts w:ascii="Century Gothic" w:hAnsi="Century Gothic" w:cstheme="majorBidi"/>
-          <w:b/>
+          <w:strike/>
+          <w:color w:val="538135" w:themeColor="accent6" w:themeShade="BF"/>
+          <w:sz w:val="24"/>
+          <w:szCs w:val="24"/>
+        </w:rPr>
+      </w:pPr>
+      <w:r>
+        <w:rPr>
+          <w:rFonts w:ascii="Century Gothic" w:hAnsi="Century Gothic" w:cstheme="majorBidi"/>
+          <w:b/>
+          <w:strike/>
+          <w:color w:val="538135" w:themeColor="accent6" w:themeShade="BF"/>
+          <w:sz w:val="24"/>
+          <w:szCs w:val="24"/>
+        </w:rPr>
+        <w:t xml:space="preserve">Consultas para el log de cancelación, modificación de </w:t>
+      </w:r>
+      <w:r>
+        <w:rPr>
+          <w:rFonts w:ascii="Century Gothic" w:hAnsi="Century Gothic" w:cstheme="majorBidi"/>
+          <w:b/>
+          <w:strike/>
+          <w:color w:val="538135" w:themeColor="accent6" w:themeShade="BF"/>
           <w:sz w:val="24"/>
           <w:szCs w:val="24"/>
         </w:rPr>
@@ -3439,6 +3036,8 @@
         <w:rPr>
           <w:rFonts w:ascii="Century Gothic" w:hAnsi="Century Gothic" w:cstheme="majorBidi"/>
           <w:b/>
+          <w:strike/>
+          <w:color w:val="538135" w:themeColor="accent6" w:themeShade="BF"/>
           <w:sz w:val="24"/>
           <w:szCs w:val="24"/>
         </w:rPr>
@@ -7976,12 +7575,12 @@
                                     <pic:cNvPicPr/>
                                   </pic:nvPicPr>
                                   <pic:blipFill rotWithShape="1">
-                                    <a:blip r:embed="rId7">
+                                    <a:blip r:embed="rId9">
                                       <a:alphaModFix amt="50000"/>
                                       <a:extLst>
                                         <a:ext uri="{BEBA8EAE-BF5A-486C-A8C5-ECC9F3942E4B}">
                                           <a14:imgProps xmlns:a14="http://schemas.microsoft.com/office/drawing/2010/main">
-                                            <a14:imgLayer r:embed="rId8">
+                                            <a14:imgLayer r:embed="rId10">
                                               <a14:imgEffect>
                                                 <a14:artisticPhotocopy trans="0" detail="10"/>
                                               </a14:imgEffect>

</xml_diff>

<commit_message>
Creacion de Consulta para ver el detalle de una orden de compra desde la pagina de Logs
</commit_message>
<xml_diff>
--- a/documentos/Contrato y Cuentas de Cobro/Control de Cambios Noviembre 2024/PROPUESTA - Requerimientos Noviembre.docx
+++ b/documentos/Contrato y Cuentas de Cobro/Control de Cambios Noviembre 2024/PROPUESTA - Requerimientos Noviembre.docx
@@ -413,6 +413,8 @@
         <w:rPr>
           <w:rFonts w:ascii="Century Gothic" w:hAnsi="Century Gothic" w:cstheme="majorBidi"/>
           <w:b/>
+          <w:strike/>
+          <w:color w:val="538135" w:themeColor="accent6" w:themeShade="BF"/>
           <w:sz w:val="24"/>
           <w:szCs w:val="24"/>
         </w:rPr>
@@ -430,6 +432,8 @@
         <w:rPr>
           <w:rFonts w:ascii="Century Gothic" w:hAnsi="Century Gothic" w:cstheme="majorBidi"/>
           <w:b/>
+          <w:strike/>
+          <w:color w:val="538135" w:themeColor="accent6" w:themeShade="BF"/>
           <w:sz w:val="24"/>
           <w:szCs w:val="24"/>
         </w:rPr>
@@ -439,6 +443,8 @@
         <w:rPr>
           <w:rFonts w:ascii="Century Gothic" w:hAnsi="Century Gothic" w:cstheme="majorBidi"/>
           <w:b/>
+          <w:strike/>
+          <w:color w:val="538135" w:themeColor="accent6" w:themeShade="BF"/>
           <w:sz w:val="24"/>
           <w:szCs w:val="24"/>
         </w:rPr>
@@ -1705,74 +1711,53 @@
         <w:rPr>
           <w:rFonts w:ascii="Century Gothic" w:hAnsi="Century Gothic" w:cstheme="majorBidi"/>
           <w:b/>
-          <w:sz w:val="24"/>
-          <w:szCs w:val="24"/>
-        </w:rPr>
-      </w:pPr>
-      <w:r>
-        <w:rPr>
-          <w:rFonts w:ascii="Century Gothic" w:hAnsi="Century Gothic" w:cstheme="majorBidi"/>
-          <w:b/>
-          <w:sz w:val="24"/>
-          <w:szCs w:val="24"/>
-        </w:rPr>
-        <w:t>A</w:t>
-      </w:r>
-      <w:r>
-        <w:rPr>
-          <w:rFonts w:ascii="Century Gothic" w:hAnsi="Century Gothic" w:cstheme="majorBidi"/>
-          <w:b/>
-          <w:sz w:val="24"/>
-          <w:szCs w:val="24"/>
-        </w:rPr>
-        <w:t>larma para ordenes de transito confirmadas con llegada a Bodega Local</w:t>
-      </w:r>
-    </w:p>
-    <w:p>
-      <w:pPr>
-        <w:pStyle w:val="Prrafodelista"/>
-        <w:jc w:val="both"/>
-        <w:rPr>
-          <w:rFonts w:ascii="Century Gothic" w:hAnsi="Century Gothic" w:cstheme="majorBidi"/>
-          <w:b/>
-          <w:sz w:val="24"/>
-          <w:szCs w:val="24"/>
-        </w:rPr>
-      </w:pPr>
-    </w:p>
-    <w:p>
-      <w:pPr>
-        <w:pStyle w:val="Prrafodelista"/>
-        <w:jc w:val="both"/>
-        <w:rPr>
-          <w:rFonts w:ascii="Century Gothic" w:hAnsi="Century Gothic" w:cstheme="majorBidi"/>
-          <w:sz w:val="24"/>
-          <w:szCs w:val="24"/>
-        </w:rPr>
-      </w:pPr>
-      <w:r>
-        <w:rPr>
-          <w:rFonts w:ascii="Century Gothic" w:hAnsi="Century Gothic" w:cstheme="majorBidi"/>
-          <w:sz w:val="24"/>
-          <w:szCs w:val="24"/>
-        </w:rPr>
-        <w:t xml:space="preserve">Agregar Componente de la alarma en el Dashboard, </w:t>
-      </w:r>
-      <w:r>
-        <w:rPr>
-          <w:rFonts w:ascii="Century Gothic" w:hAnsi="Century Gothic" w:cstheme="majorBidi"/>
-          <w:sz w:val="24"/>
-          <w:szCs w:val="24"/>
-        </w:rPr>
-        <w:t>mostrando</w:t>
-      </w:r>
-      <w:r>
-        <w:rPr>
-          <w:rFonts w:ascii="Century Gothic" w:hAnsi="Century Gothic" w:cstheme="majorBidi"/>
-          <w:sz w:val="24"/>
-          <w:szCs w:val="24"/>
-        </w:rPr>
-        <w:t xml:space="preserve"> las alarmas y como detalle de cada alarma </w:t>
+          <w:strike/>
+          <w:color w:val="538135" w:themeColor="accent6" w:themeShade="BF"/>
+          <w:sz w:val="24"/>
+          <w:szCs w:val="24"/>
+        </w:rPr>
+      </w:pPr>
+      <w:r>
+        <w:rPr>
+          <w:rFonts w:ascii="Century Gothic" w:hAnsi="Century Gothic" w:cstheme="majorBidi"/>
+          <w:b/>
+          <w:strike/>
+          <w:color w:val="538135" w:themeColor="accent6" w:themeShade="BF"/>
+          <w:sz w:val="24"/>
+          <w:szCs w:val="24"/>
+        </w:rPr>
+        <w:t>Alarma para ordenes de transito confirmadas con llegada a Bodega Local</w:t>
+      </w:r>
+    </w:p>
+    <w:p>
+      <w:pPr>
+        <w:pStyle w:val="Prrafodelista"/>
+        <w:jc w:val="both"/>
+        <w:rPr>
+          <w:rFonts w:ascii="Century Gothic" w:hAnsi="Century Gothic" w:cstheme="majorBidi"/>
+          <w:b/>
+          <w:sz w:val="24"/>
+          <w:szCs w:val="24"/>
+        </w:rPr>
+      </w:pPr>
+    </w:p>
+    <w:p>
+      <w:pPr>
+        <w:pStyle w:val="Prrafodelista"/>
+        <w:jc w:val="both"/>
+        <w:rPr>
+          <w:rFonts w:ascii="Century Gothic" w:hAnsi="Century Gothic" w:cstheme="majorBidi"/>
+          <w:sz w:val="24"/>
+          <w:szCs w:val="24"/>
+        </w:rPr>
+      </w:pPr>
+      <w:r>
+        <w:rPr>
+          <w:rFonts w:ascii="Century Gothic" w:hAnsi="Century Gothic" w:cstheme="majorBidi"/>
+          <w:sz w:val="24"/>
+          <w:szCs w:val="24"/>
+        </w:rPr>
+        <w:t xml:space="preserve">Agregar Componente de la alarma en el Dashboard, mostrando las alarmas y como detalle de cada alarma </w:t>
       </w:r>
       <w:r>
         <w:rPr>
@@ -1917,14 +1902,19 @@
         <w:rPr>
           <w:rFonts w:ascii="Century Gothic" w:hAnsi="Century Gothic" w:cstheme="majorBidi"/>
           <w:b/>
-          <w:sz w:val="24"/>
-          <w:szCs w:val="24"/>
-        </w:rPr>
-      </w:pPr>
-      <w:r>
-        <w:rPr>
-          <w:rFonts w:ascii="Century Gothic" w:hAnsi="Century Gothic" w:cstheme="majorBidi"/>
-          <w:b/>
+          <w:strike/>
+          <w:color w:val="538135" w:themeColor="accent6" w:themeShade="BF"/>
+          <w:sz w:val="24"/>
+          <w:szCs w:val="24"/>
+        </w:rPr>
+      </w:pPr>
+      <w:bookmarkStart w:id="0" w:name="_GoBack"/>
+      <w:r>
+        <w:rPr>
+          <w:rFonts w:ascii="Century Gothic" w:hAnsi="Century Gothic" w:cstheme="majorBidi"/>
+          <w:b/>
+          <w:strike/>
+          <w:color w:val="538135" w:themeColor="accent6" w:themeShade="BF"/>
           <w:sz w:val="24"/>
           <w:szCs w:val="24"/>
         </w:rPr>
@@ -1937,11 +1927,14 @@
         <w:rPr>
           <w:rFonts w:ascii="Century Gothic" w:hAnsi="Century Gothic" w:cstheme="majorBidi"/>
           <w:b/>
-          <w:sz w:val="24"/>
-          <w:szCs w:val="24"/>
-        </w:rPr>
-      </w:pPr>
-    </w:p>
+          <w:strike/>
+          <w:color w:val="538135" w:themeColor="accent6" w:themeShade="BF"/>
+          <w:sz w:val="24"/>
+          <w:szCs w:val="24"/>
+        </w:rPr>
+      </w:pPr>
+    </w:p>
+    <w:bookmarkEnd w:id="0"/>
     <w:p>
       <w:pPr>
         <w:pStyle w:val="Prrafodelista"/>
@@ -2106,14 +2099,18 @@
         <w:rPr>
           <w:rFonts w:ascii="Century Gothic" w:hAnsi="Century Gothic" w:cstheme="majorBidi"/>
           <w:b/>
-          <w:sz w:val="24"/>
-          <w:szCs w:val="24"/>
-        </w:rPr>
-      </w:pPr>
-      <w:r>
-        <w:rPr>
-          <w:rFonts w:ascii="Century Gothic" w:hAnsi="Century Gothic" w:cstheme="majorBidi"/>
-          <w:b/>
+          <w:strike/>
+          <w:color w:val="538135" w:themeColor="accent6" w:themeShade="BF"/>
+          <w:sz w:val="24"/>
+          <w:szCs w:val="24"/>
+        </w:rPr>
+      </w:pPr>
+      <w:r>
+        <w:rPr>
+          <w:rFonts w:ascii="Century Gothic" w:hAnsi="Century Gothic" w:cstheme="majorBidi"/>
+          <w:b/>
+          <w:strike/>
+          <w:color w:val="538135" w:themeColor="accent6" w:themeShade="BF"/>
           <w:sz w:val="24"/>
           <w:szCs w:val="24"/>
         </w:rPr>
@@ -2205,153 +2202,22 @@
         <w:rPr>
           <w:rFonts w:ascii="Century Gothic" w:hAnsi="Century Gothic" w:cstheme="majorBidi"/>
           <w:b/>
-          <w:sz w:val="24"/>
-          <w:szCs w:val="24"/>
-        </w:rPr>
-      </w:pPr>
-      <w:r>
-        <w:rPr>
-          <w:rFonts w:ascii="Century Gothic" w:hAnsi="Century Gothic" w:cstheme="majorBidi"/>
-          <w:b/>
-          <w:sz w:val="24"/>
-          <w:szCs w:val="24"/>
-        </w:rPr>
-        <w:t xml:space="preserve">Consultas </w:t>
-      </w:r>
-      <w:r>
-        <w:rPr>
-          <w:rFonts w:ascii="Century Gothic" w:hAnsi="Century Gothic" w:cstheme="majorBidi"/>
-          <w:b/>
-          <w:sz w:val="24"/>
-          <w:szCs w:val="24"/>
-        </w:rPr>
-        <w:t>para el l</w:t>
-      </w:r>
-      <w:r>
-        <w:rPr>
-          <w:rFonts w:ascii="Century Gothic" w:hAnsi="Century Gothic" w:cstheme="majorBidi"/>
-          <w:b/>
-          <w:sz w:val="24"/>
-          <w:szCs w:val="24"/>
-        </w:rPr>
-        <w:t xml:space="preserve">og de </w:t>
-      </w:r>
-      <w:r>
-        <w:rPr>
-          <w:rFonts w:ascii="Century Gothic" w:hAnsi="Century Gothic" w:cstheme="majorBidi"/>
-          <w:b/>
-          <w:sz w:val="24"/>
-          <w:szCs w:val="24"/>
-        </w:rPr>
-        <w:t>c</w:t>
-      </w:r>
-      <w:r>
-        <w:rPr>
-          <w:rFonts w:ascii="Century Gothic" w:hAnsi="Century Gothic" w:cstheme="majorBidi"/>
-          <w:b/>
-          <w:sz w:val="24"/>
-          <w:szCs w:val="24"/>
-        </w:rPr>
-        <w:t>ancelaci</w:t>
-      </w:r>
-      <w:r>
-        <w:rPr>
-          <w:rFonts w:ascii="Century Gothic" w:hAnsi="Century Gothic" w:cstheme="majorBidi"/>
-          <w:b/>
-          <w:sz w:val="24"/>
-          <w:szCs w:val="24"/>
-        </w:rPr>
-        <w:t>ó</w:t>
-      </w:r>
-      <w:r>
-        <w:rPr>
-          <w:rFonts w:ascii="Century Gothic" w:hAnsi="Century Gothic" w:cstheme="majorBidi"/>
-          <w:b/>
-          <w:sz w:val="24"/>
-          <w:szCs w:val="24"/>
-        </w:rPr>
-        <w:t>n</w:t>
-      </w:r>
-      <w:r>
-        <w:rPr>
-          <w:rFonts w:ascii="Century Gothic" w:hAnsi="Century Gothic" w:cstheme="majorBidi"/>
-          <w:b/>
-          <w:sz w:val="24"/>
-          <w:szCs w:val="24"/>
-        </w:rPr>
-        <w:t>,</w:t>
-      </w:r>
-      <w:r>
-        <w:rPr>
-          <w:rFonts w:ascii="Century Gothic" w:hAnsi="Century Gothic" w:cstheme="majorBidi"/>
-          <w:b/>
-          <w:sz w:val="24"/>
-          <w:szCs w:val="24"/>
-        </w:rPr>
-        <w:t xml:space="preserve"> </w:t>
-      </w:r>
-      <w:r>
-        <w:rPr>
-          <w:rFonts w:ascii="Century Gothic" w:hAnsi="Century Gothic" w:cstheme="majorBidi"/>
-          <w:b/>
-          <w:sz w:val="24"/>
-          <w:szCs w:val="24"/>
-        </w:rPr>
-        <w:t>m</w:t>
-      </w:r>
-      <w:r>
-        <w:rPr>
-          <w:rFonts w:ascii="Century Gothic" w:hAnsi="Century Gothic" w:cstheme="majorBidi"/>
-          <w:b/>
-          <w:sz w:val="24"/>
-          <w:szCs w:val="24"/>
-        </w:rPr>
-        <w:t>odificaci</w:t>
-      </w:r>
-      <w:r>
-        <w:rPr>
-          <w:rFonts w:ascii="Century Gothic" w:hAnsi="Century Gothic" w:cstheme="majorBidi"/>
-          <w:b/>
-          <w:sz w:val="24"/>
-          <w:szCs w:val="24"/>
-        </w:rPr>
-        <w:t>ó</w:t>
-      </w:r>
-      <w:r>
-        <w:rPr>
-          <w:rFonts w:ascii="Century Gothic" w:hAnsi="Century Gothic" w:cstheme="majorBidi"/>
-          <w:b/>
-          <w:sz w:val="24"/>
-          <w:szCs w:val="24"/>
-        </w:rPr>
-        <w:t>n</w:t>
-      </w:r>
-      <w:r>
-        <w:rPr>
-          <w:rFonts w:ascii="Century Gothic" w:hAnsi="Century Gothic" w:cstheme="majorBidi"/>
-          <w:b/>
-          <w:sz w:val="24"/>
-          <w:szCs w:val="24"/>
-        </w:rPr>
-        <w:t xml:space="preserve"> y Cierre de</w:t>
-      </w:r>
-      <w:r>
-        <w:rPr>
-          <w:rFonts w:ascii="Century Gothic" w:hAnsi="Century Gothic" w:cstheme="majorBidi"/>
-          <w:b/>
-          <w:sz w:val="24"/>
-          <w:szCs w:val="24"/>
-        </w:rPr>
-        <w:t xml:space="preserve"> Pedidos</w:t>
-      </w:r>
-      <w:r>
-        <w:rPr>
-          <w:rFonts w:ascii="Century Gothic" w:hAnsi="Century Gothic" w:cstheme="majorBidi"/>
-          <w:b/>
-          <w:sz w:val="24"/>
-          <w:szCs w:val="24"/>
-        </w:rPr>
-        <w:t xml:space="preserve"> </w:t>
+          <w:strike/>
+          <w:color w:val="538135" w:themeColor="accent6" w:themeShade="BF"/>
+          <w:sz w:val="24"/>
+          <w:szCs w:val="24"/>
+        </w:rPr>
+      </w:pPr>
+      <w:r>
+        <w:rPr>
+          <w:rFonts w:ascii="Century Gothic" w:hAnsi="Century Gothic" w:cstheme="majorBidi"/>
+          <w:b/>
+          <w:strike/>
+          <w:color w:val="538135" w:themeColor="accent6" w:themeShade="BF"/>
+          <w:sz w:val="24"/>
+          <w:szCs w:val="24"/>
+        </w:rPr>
+        <w:t xml:space="preserve">Consultas para el log de cancelación, modificación y Cierre de Pedidos </w:t>
       </w:r>
     </w:p>
     <w:p>
@@ -2478,17 +2344,7 @@
           <w:szCs w:val="24"/>
         </w:rPr>
         <w:lastRenderedPageBreak/>
-        <w:t>Págin</w:t>
-      </w:r>
-      <w:bookmarkStart w:id="0" w:name="_GoBack"/>
-      <w:bookmarkEnd w:id="0"/>
-      <w:r>
-        <w:rPr>
-          <w:rFonts w:ascii="Century Gothic" w:hAnsi="Century Gothic" w:cstheme="majorBidi"/>
-          <w:sz w:val="24"/>
-          <w:szCs w:val="24"/>
-        </w:rPr>
-        <w:t xml:space="preserve">a de Consulta de Log de </w:t>
+        <w:t xml:space="preserve">Página de Consulta de Log de </w:t>
       </w:r>
       <w:r>
         <w:rPr>
@@ -2779,15 +2635,7 @@
           <w:sz w:val="24"/>
           <w:szCs w:val="24"/>
         </w:rPr>
-        <w:t xml:space="preserve">. </w:t>
-      </w:r>
-      <w:r>
-        <w:rPr>
-          <w:rFonts w:ascii="Century Gothic" w:hAnsi="Century Gothic" w:cstheme="majorBidi"/>
-          <w:sz w:val="24"/>
-          <w:szCs w:val="24"/>
-        </w:rPr>
-        <w:t xml:space="preserve"> </w:t>
+        <w:t xml:space="preserve">.  </w:t>
       </w:r>
     </w:p>
     <w:p>
@@ -2813,162 +2661,22 @@
         <w:rPr>
           <w:rFonts w:ascii="Century Gothic" w:hAnsi="Century Gothic" w:cstheme="majorBidi"/>
           <w:b/>
-          <w:sz w:val="24"/>
-          <w:szCs w:val="24"/>
-        </w:rPr>
-      </w:pPr>
-      <w:r>
-        <w:rPr>
-          <w:rFonts w:ascii="Century Gothic" w:hAnsi="Century Gothic" w:cstheme="majorBidi"/>
-          <w:b/>
-          <w:sz w:val="24"/>
-          <w:szCs w:val="24"/>
-        </w:rPr>
-        <w:t xml:space="preserve">Consultas </w:t>
-      </w:r>
-      <w:r>
-        <w:rPr>
-          <w:rFonts w:ascii="Century Gothic" w:hAnsi="Century Gothic" w:cstheme="majorBidi"/>
-          <w:b/>
-          <w:sz w:val="24"/>
-          <w:szCs w:val="24"/>
-        </w:rPr>
-        <w:t>para el l</w:t>
-      </w:r>
-      <w:r>
-        <w:rPr>
-          <w:rFonts w:ascii="Century Gothic" w:hAnsi="Century Gothic" w:cstheme="majorBidi"/>
-          <w:b/>
-          <w:sz w:val="24"/>
-          <w:szCs w:val="24"/>
-        </w:rPr>
-        <w:t xml:space="preserve">og de </w:t>
-      </w:r>
-      <w:r>
-        <w:rPr>
-          <w:rFonts w:ascii="Century Gothic" w:hAnsi="Century Gothic" w:cstheme="majorBidi"/>
-          <w:b/>
-          <w:sz w:val="24"/>
-          <w:szCs w:val="24"/>
-        </w:rPr>
-        <w:t>c</w:t>
-      </w:r>
-      <w:r>
-        <w:rPr>
-          <w:rFonts w:ascii="Century Gothic" w:hAnsi="Century Gothic" w:cstheme="majorBidi"/>
-          <w:b/>
-          <w:sz w:val="24"/>
-          <w:szCs w:val="24"/>
-        </w:rPr>
-        <w:t>ancelaci</w:t>
-      </w:r>
-      <w:r>
-        <w:rPr>
-          <w:rFonts w:ascii="Century Gothic" w:hAnsi="Century Gothic" w:cstheme="majorBidi"/>
-          <w:b/>
-          <w:sz w:val="24"/>
-          <w:szCs w:val="24"/>
-        </w:rPr>
-        <w:t>ó</w:t>
-      </w:r>
-      <w:r>
-        <w:rPr>
-          <w:rFonts w:ascii="Century Gothic" w:hAnsi="Century Gothic" w:cstheme="majorBidi"/>
-          <w:b/>
-          <w:sz w:val="24"/>
-          <w:szCs w:val="24"/>
-        </w:rPr>
-        <w:t>n</w:t>
-      </w:r>
-      <w:r>
-        <w:rPr>
-          <w:rFonts w:ascii="Century Gothic" w:hAnsi="Century Gothic" w:cstheme="majorBidi"/>
-          <w:b/>
-          <w:sz w:val="24"/>
-          <w:szCs w:val="24"/>
-        </w:rPr>
-        <w:t>,</w:t>
-      </w:r>
-      <w:r>
-        <w:rPr>
-          <w:rFonts w:ascii="Century Gothic" w:hAnsi="Century Gothic" w:cstheme="majorBidi"/>
-          <w:b/>
-          <w:sz w:val="24"/>
-          <w:szCs w:val="24"/>
-        </w:rPr>
-        <w:t xml:space="preserve"> </w:t>
-      </w:r>
-      <w:r>
-        <w:rPr>
-          <w:rFonts w:ascii="Century Gothic" w:hAnsi="Century Gothic" w:cstheme="majorBidi"/>
-          <w:b/>
-          <w:sz w:val="24"/>
-          <w:szCs w:val="24"/>
-        </w:rPr>
-        <w:t>m</w:t>
-      </w:r>
-      <w:r>
-        <w:rPr>
-          <w:rFonts w:ascii="Century Gothic" w:hAnsi="Century Gothic" w:cstheme="majorBidi"/>
-          <w:b/>
-          <w:sz w:val="24"/>
-          <w:szCs w:val="24"/>
-        </w:rPr>
-        <w:t>odificaci</w:t>
-      </w:r>
-      <w:r>
-        <w:rPr>
-          <w:rFonts w:ascii="Century Gothic" w:hAnsi="Century Gothic" w:cstheme="majorBidi"/>
-          <w:b/>
-          <w:sz w:val="24"/>
-          <w:szCs w:val="24"/>
-        </w:rPr>
-        <w:t>ó</w:t>
-      </w:r>
-      <w:r>
-        <w:rPr>
-          <w:rFonts w:ascii="Century Gothic" w:hAnsi="Century Gothic" w:cstheme="majorBidi"/>
-          <w:b/>
-          <w:sz w:val="24"/>
-          <w:szCs w:val="24"/>
-        </w:rPr>
-        <w:t>n</w:t>
-      </w:r>
-      <w:r>
-        <w:rPr>
-          <w:rFonts w:ascii="Century Gothic" w:hAnsi="Century Gothic" w:cstheme="majorBidi"/>
-          <w:b/>
-          <w:sz w:val="24"/>
-          <w:szCs w:val="24"/>
-        </w:rPr>
-        <w:t xml:space="preserve"> </w:t>
-      </w:r>
-      <w:r>
-        <w:rPr>
-          <w:rFonts w:ascii="Century Gothic" w:hAnsi="Century Gothic" w:cstheme="majorBidi"/>
-          <w:b/>
-          <w:sz w:val="24"/>
-          <w:szCs w:val="24"/>
-        </w:rPr>
-        <w:t>de</w:t>
-      </w:r>
-      <w:r>
-        <w:rPr>
-          <w:rFonts w:ascii="Century Gothic" w:hAnsi="Century Gothic" w:cstheme="majorBidi"/>
-          <w:b/>
-          <w:sz w:val="24"/>
-          <w:szCs w:val="24"/>
-        </w:rPr>
-        <w:t xml:space="preserve"> </w:t>
-      </w:r>
-      <w:r>
-        <w:rPr>
-          <w:rFonts w:ascii="Century Gothic" w:hAnsi="Century Gothic" w:cstheme="majorBidi"/>
-          <w:b/>
-          <w:sz w:val="24"/>
-          <w:szCs w:val="24"/>
-        </w:rPr>
-        <w:t>Reservas</w:t>
+          <w:strike/>
+          <w:color w:val="538135" w:themeColor="accent6" w:themeShade="BF"/>
+          <w:sz w:val="24"/>
+          <w:szCs w:val="24"/>
+        </w:rPr>
+      </w:pPr>
+      <w:r>
+        <w:rPr>
+          <w:rFonts w:ascii="Century Gothic" w:hAnsi="Century Gothic" w:cstheme="majorBidi"/>
+          <w:b/>
+          <w:strike/>
+          <w:color w:val="538135" w:themeColor="accent6" w:themeShade="BF"/>
+          <w:sz w:val="24"/>
+          <w:szCs w:val="24"/>
+        </w:rPr>
+        <w:t>Consultas para el log de cancelación, modificación de Reservas</w:t>
       </w:r>
     </w:p>
     <w:p>
@@ -3296,140 +3004,29 @@
         <w:rPr>
           <w:rFonts w:ascii="Century Gothic" w:hAnsi="Century Gothic" w:cstheme="majorBidi"/>
           <w:b/>
-          <w:sz w:val="24"/>
-          <w:szCs w:val="24"/>
-        </w:rPr>
-      </w:pPr>
-      <w:r>
-        <w:rPr>
-          <w:rFonts w:ascii="Century Gothic" w:hAnsi="Century Gothic" w:cstheme="majorBidi"/>
-          <w:b/>
-          <w:sz w:val="24"/>
-          <w:szCs w:val="24"/>
-        </w:rPr>
-        <w:t xml:space="preserve">Consultas </w:t>
-      </w:r>
-      <w:r>
-        <w:rPr>
-          <w:rFonts w:ascii="Century Gothic" w:hAnsi="Century Gothic" w:cstheme="majorBidi"/>
-          <w:b/>
-          <w:sz w:val="24"/>
-          <w:szCs w:val="24"/>
-        </w:rPr>
-        <w:t>para el l</w:t>
-      </w:r>
-      <w:r>
-        <w:rPr>
-          <w:rFonts w:ascii="Century Gothic" w:hAnsi="Century Gothic" w:cstheme="majorBidi"/>
-          <w:b/>
-          <w:sz w:val="24"/>
-          <w:szCs w:val="24"/>
-        </w:rPr>
-        <w:t xml:space="preserve">og de </w:t>
-      </w:r>
-      <w:r>
-        <w:rPr>
-          <w:rFonts w:ascii="Century Gothic" w:hAnsi="Century Gothic" w:cstheme="majorBidi"/>
-          <w:b/>
-          <w:sz w:val="24"/>
-          <w:szCs w:val="24"/>
-        </w:rPr>
-        <w:t>c</w:t>
-      </w:r>
-      <w:r>
-        <w:rPr>
-          <w:rFonts w:ascii="Century Gothic" w:hAnsi="Century Gothic" w:cstheme="majorBidi"/>
-          <w:b/>
-          <w:sz w:val="24"/>
-          <w:szCs w:val="24"/>
-        </w:rPr>
-        <w:t>ancelaci</w:t>
-      </w:r>
-      <w:r>
-        <w:rPr>
-          <w:rFonts w:ascii="Century Gothic" w:hAnsi="Century Gothic" w:cstheme="majorBidi"/>
-          <w:b/>
-          <w:sz w:val="24"/>
-          <w:szCs w:val="24"/>
-        </w:rPr>
-        <w:t>ó</w:t>
-      </w:r>
-      <w:r>
-        <w:rPr>
-          <w:rFonts w:ascii="Century Gothic" w:hAnsi="Century Gothic" w:cstheme="majorBidi"/>
-          <w:b/>
-          <w:sz w:val="24"/>
-          <w:szCs w:val="24"/>
-        </w:rPr>
-        <w:t>n</w:t>
-      </w:r>
-      <w:r>
-        <w:rPr>
-          <w:rFonts w:ascii="Century Gothic" w:hAnsi="Century Gothic" w:cstheme="majorBidi"/>
-          <w:b/>
-          <w:sz w:val="24"/>
-          <w:szCs w:val="24"/>
-        </w:rPr>
-        <w:t>,</w:t>
-      </w:r>
-      <w:r>
-        <w:rPr>
-          <w:rFonts w:ascii="Century Gothic" w:hAnsi="Century Gothic" w:cstheme="majorBidi"/>
-          <w:b/>
-          <w:sz w:val="24"/>
-          <w:szCs w:val="24"/>
-        </w:rPr>
-        <w:t xml:space="preserve"> </w:t>
-      </w:r>
-      <w:r>
-        <w:rPr>
-          <w:rFonts w:ascii="Century Gothic" w:hAnsi="Century Gothic" w:cstheme="majorBidi"/>
-          <w:b/>
-          <w:sz w:val="24"/>
-          <w:szCs w:val="24"/>
-        </w:rPr>
-        <w:t>m</w:t>
-      </w:r>
-      <w:r>
-        <w:rPr>
-          <w:rFonts w:ascii="Century Gothic" w:hAnsi="Century Gothic" w:cstheme="majorBidi"/>
-          <w:b/>
-          <w:sz w:val="24"/>
-          <w:szCs w:val="24"/>
-        </w:rPr>
-        <w:t>odificaci</w:t>
-      </w:r>
-      <w:r>
-        <w:rPr>
-          <w:rFonts w:ascii="Century Gothic" w:hAnsi="Century Gothic" w:cstheme="majorBidi"/>
-          <w:b/>
-          <w:sz w:val="24"/>
-          <w:szCs w:val="24"/>
-        </w:rPr>
-        <w:t>ó</w:t>
-      </w:r>
-      <w:r>
-        <w:rPr>
-          <w:rFonts w:ascii="Century Gothic" w:hAnsi="Century Gothic" w:cstheme="majorBidi"/>
-          <w:b/>
-          <w:sz w:val="24"/>
-          <w:szCs w:val="24"/>
-        </w:rPr>
-        <w:t>n</w:t>
-      </w:r>
-      <w:r>
-        <w:rPr>
-          <w:rFonts w:ascii="Century Gothic" w:hAnsi="Century Gothic" w:cstheme="majorBidi"/>
-          <w:b/>
-          <w:sz w:val="24"/>
-          <w:szCs w:val="24"/>
-        </w:rPr>
-        <w:t xml:space="preserve"> de </w:t>
-      </w:r>
-      <w:r>
-        <w:rPr>
-          <w:rFonts w:ascii="Century Gothic" w:hAnsi="Century Gothic" w:cstheme="majorBidi"/>
-          <w:b/>
+          <w:strike/>
+          <w:color w:val="538135" w:themeColor="accent6" w:themeShade="BF"/>
+          <w:sz w:val="24"/>
+          <w:szCs w:val="24"/>
+        </w:rPr>
+      </w:pPr>
+      <w:r>
+        <w:rPr>
+          <w:rFonts w:ascii="Century Gothic" w:hAnsi="Century Gothic" w:cstheme="majorBidi"/>
+          <w:b/>
+          <w:strike/>
+          <w:color w:val="538135" w:themeColor="accent6" w:themeShade="BF"/>
+          <w:sz w:val="24"/>
+          <w:szCs w:val="24"/>
+        </w:rPr>
+        <w:t xml:space="preserve">Consultas para el log de cancelación, modificación de </w:t>
+      </w:r>
+      <w:r>
+        <w:rPr>
+          <w:rFonts w:ascii="Century Gothic" w:hAnsi="Century Gothic" w:cstheme="majorBidi"/>
+          <w:b/>
+          <w:strike/>
+          <w:color w:val="538135" w:themeColor="accent6" w:themeShade="BF"/>
           <w:sz w:val="24"/>
           <w:szCs w:val="24"/>
         </w:rPr>
@@ -3439,6 +3036,8 @@
         <w:rPr>
           <w:rFonts w:ascii="Century Gothic" w:hAnsi="Century Gothic" w:cstheme="majorBidi"/>
           <w:b/>
+          <w:strike/>
+          <w:color w:val="538135" w:themeColor="accent6" w:themeShade="BF"/>
           <w:sz w:val="24"/>
           <w:szCs w:val="24"/>
         </w:rPr>
@@ -7976,12 +7575,12 @@
                                     <pic:cNvPicPr/>
                                   </pic:nvPicPr>
                                   <pic:blipFill rotWithShape="1">
-                                    <a:blip r:embed="rId7">
+                                    <a:blip r:embed="rId9">
                                       <a:alphaModFix amt="50000"/>
                                       <a:extLst>
                                         <a:ext uri="{BEBA8EAE-BF5A-486C-A8C5-ECC9F3942E4B}">
                                           <a14:imgProps xmlns:a14="http://schemas.microsoft.com/office/drawing/2010/main">
-                                            <a14:imgLayer r:embed="rId8">
+                                            <a14:imgLayer r:embed="rId10">
                                               <a14:imgEffect>
                                                 <a14:artisticPhotocopy trans="0" detail="10"/>
                                               </a14:imgEffect>

</xml_diff>